<commit_message>
refac: change usecase diagram pdf
</commit_message>
<xml_diff>
--- a/diagrama usecase.docx
+++ b/diagrama usecase.docx
@@ -3,18 +3,11 @@
 <w:document xmlns:wpc="http://schemas.microsoft.com/office/word/2010/wordprocessingCanvas" xmlns:cx="http://schemas.microsoft.com/office/drawing/2014/chartex" xmlns:cx1="http://schemas.microsoft.com/office/drawing/2015/9/8/chartex" xmlns:cx2="http://schemas.microsoft.com/office/drawing/2015/10/21/chartex" xmlns:cx3="http://schemas.microsoft.com/office/drawing/2016/5/9/chartex" xmlns:cx4="http://schemas.microsoft.com/office/drawing/2016/5/10/chartex" xmlns:cx5="http://schemas.microsoft.com/office/drawing/2016/5/11/chartex" xmlns:cx6="http://schemas.microsoft.com/office/drawing/2016/5/12/chartex" xmlns:cx7="http://schemas.microsoft.com/office/drawing/2016/5/13/chartex" xmlns:cx8="http://schemas.microsoft.com/office/drawing/2016/5/14/chartex" xmlns:mc="http://schemas.openxmlformats.org/markup-compatibility/2006" xmlns:aink="http://schemas.microsoft.com/office/drawing/2016/ink" xmlns:am3d="http://schemas.microsoft.com/office/drawing/2017/model3d" xmlns:o="urn:schemas-microsoft-com:office:office" xmlns:r="http://schemas.openxmlformats.org/officeDocument/2006/relationships" xmlns:m="http://schemas.openxmlformats.org/officeDocument/2006/math" xmlns:v="urn:schemas-microsoft-com:vml" xmlns:wp14="http://schemas.microsoft.com/office/word/2010/wordprocessingDrawing" xmlns:wp="http://schemas.openxmlformats.org/drawingml/2006/wordprocessingDrawing" xmlns:w10="urn:schemas-microsoft-com:office:word" xmlns:w="http://schemas.openxmlformats.org/wordprocessingml/2006/main" xmlns:w14="http://schemas.microsoft.com/office/word/2010/wordml" xmlns:w15="http://schemas.microsoft.com/office/word/2012/wordml" xmlns:w16cex="http://schemas.microsoft.com/office/word/2018/wordml/cex" xmlns:w16cid="http://schemas.microsoft.com/office/word/2016/wordml/cid" xmlns:w16="http://schemas.microsoft.com/office/word/2018/wordml" xmlns:w16sdtdh="http://schemas.microsoft.com/office/word/2020/wordml/sdtdatahash" xmlns:w16se="http://schemas.microsoft.com/office/word/2015/wordml/symex" xmlns:wpg="http://schemas.microsoft.com/office/word/2010/wordprocessingGroup" xmlns:wpi="http://schemas.microsoft.com/office/word/2010/wordprocessingInk" xmlns:wne="http://schemas.microsoft.com/office/word/2006/wordml" xmlns:wps="http://schemas.microsoft.com/office/word/2010/wordprocessingShape" mc:Ignorable="w14 w15 w16se w16cid w16 w16cex w16sdtdh wp14">
   <w:body>
     <w:p>
-      <w:pPr>
-        <w:pStyle w:val="Normal"/>
-      </w:pPr>
       <w:r>
-        <w:rPr/>
         <w:t>NOME:</w:t>
       </w:r>
       <w:r>
         <w:tab/>
-      </w:r>
-      <w:r>
-        <w:rPr/>
         <w:t xml:space="preserve"> Erico Medeiros Correia da Silva</w:t>
       </w:r>
       <w:r>
@@ -25,25 +18,15 @@
       </w:r>
       <w:r>
         <w:tab/>
-      </w:r>
-      <w:r>
-        <w:rPr/>
         <w:t>RA: 22.221.051-0</w:t>
       </w:r>
     </w:p>
     <w:p>
-      <w:pPr>
-        <w:pStyle w:val="Normal"/>
-      </w:pPr>
       <w:r>
-        <w:rPr/>
         <w:t>NOME:</w:t>
       </w:r>
       <w:r>
         <w:tab/>
-      </w:r>
-      <w:r>
-        <w:rPr/>
         <w:t>Henrique Kenji Konishi</w:t>
       </w:r>
       <w:r>
@@ -57,25 +40,15 @@
       </w:r>
       <w:r>
         <w:tab/>
-      </w:r>
-      <w:r>
-        <w:rPr/>
         <w:t>RA: 22.121.030-5</w:t>
       </w:r>
     </w:p>
     <w:p>
-      <w:pPr>
-        <w:pStyle w:val="Normal"/>
-      </w:pPr>
       <w:r>
-        <w:rPr/>
         <w:t>NOME:</w:t>
       </w:r>
       <w:r>
         <w:tab/>
-      </w:r>
-      <w:r>
-        <w:rPr/>
         <w:t>Lucas Guglielmi Pereira</w:t>
       </w:r>
       <w:r>
@@ -89,25 +62,15 @@
       </w:r>
       <w:r>
         <w:tab/>
-      </w:r>
-      <w:r>
-        <w:rPr/>
         <w:t>RA: 22.121.013-1</w:t>
       </w:r>
     </w:p>
     <w:p>
-      <w:pPr>
-        <w:pStyle w:val="Normal"/>
-      </w:pPr>
       <w:r>
-        <w:rPr/>
         <w:t>NOME:</w:t>
       </w:r>
       <w:r>
         <w:tab/>
-      </w:r>
-      <w:r>
-        <w:rPr/>
         <w:t>Vinicius Gabriel Ferreira Lopes</w:t>
       </w:r>
       <w:r>
@@ -118,17 +81,10 @@
       </w:r>
       <w:r>
         <w:tab/>
-      </w:r>
-      <w:r>
-        <w:rPr/>
         <w:t>RA: 22.121.095-8</w:t>
       </w:r>
     </w:p>
-    <w:p>
-      <w:pPr>
-        <w:pStyle w:val="Normal"/>
-      </w:pPr>
-    </w:p>
+    <w:p/>
     <w:tbl>
       <w:tblPr>
         <w:tblStyle w:val="Tabelacomgrade"/>
@@ -136,8 +92,8 @@
         <w:tblLook w:val="04A0" w:firstRow="1" w:lastRow="0" w:firstColumn="1" w:lastColumn="0" w:noHBand="0" w:noVBand="1"/>
       </w:tblPr>
       <w:tblGrid>
-        <w:gridCol w:w="1867"/>
-        <w:gridCol w:w="6761"/>
+        <w:gridCol w:w="1855"/>
+        <w:gridCol w:w="6639"/>
       </w:tblGrid>
       <w:tr>
         <w:trPr>
@@ -146,11 +102,9 @@
         <w:tc>
           <w:tcPr>
             <w:tcW w:w="1867" w:type="dxa"/>
-            <w:tcMar/>
-          </w:tcPr>
-          <w:p w14:noSpellErr="1">
-            <w:r>
-              <w:rPr/>
+          </w:tcPr>
+          <w:p>
+            <w:r>
               <w:t>Identificação</w:t>
             </w:r>
           </w:p>
@@ -158,11 +112,9 @@
         <w:tc>
           <w:tcPr>
             <w:tcW w:w="6761" w:type="dxa"/>
-            <w:tcMar/>
-          </w:tcPr>
-          <w:p w14:noSpellErr="1">
-            <w:r>
-              <w:rPr/>
+          </w:tcPr>
+          <w:p>
+            <w:r>
               <w:t>UC00</w:t>
             </w:r>
           </w:p>
@@ -175,11 +127,9 @@
         <w:tc>
           <w:tcPr>
             <w:tcW w:w="1867" w:type="dxa"/>
-            <w:tcMar/>
-          </w:tcPr>
-          <w:p w14:noSpellErr="1">
-            <w:r>
-              <w:rPr/>
+          </w:tcPr>
+          <w:p>
+            <w:r>
               <w:t>Função</w:t>
             </w:r>
           </w:p>
@@ -187,11 +137,9 @@
         <w:tc>
           <w:tcPr>
             <w:tcW w:w="6761" w:type="dxa"/>
-            <w:tcMar/>
-          </w:tcPr>
-          <w:p>
-            <w:r>
-              <w:rPr/>
+          </w:tcPr>
+          <w:p>
+            <w:r>
               <w:t>Logar no Sistema</w:t>
             </w:r>
           </w:p>
@@ -204,11 +152,9 @@
         <w:tc>
           <w:tcPr>
             <w:tcW w:w="1867" w:type="dxa"/>
-            <w:tcMar/>
-          </w:tcPr>
-          <w:p w14:noSpellErr="1">
-            <w:r>
-              <w:rPr/>
+          </w:tcPr>
+          <w:p>
+            <w:r>
               <w:t>Atores</w:t>
             </w:r>
           </w:p>
@@ -216,11 +162,9 @@
         <w:tc>
           <w:tcPr>
             <w:tcW w:w="6761" w:type="dxa"/>
-            <w:tcMar/>
-          </w:tcPr>
-          <w:p w14:noSpellErr="1">
-            <w:r>
-              <w:rPr/>
+          </w:tcPr>
+          <w:p>
+            <w:r>
               <w:t xml:space="preserve">Usuário, Administrador </w:t>
             </w:r>
           </w:p>
@@ -233,11 +177,9 @@
         <w:tc>
           <w:tcPr>
             <w:tcW w:w="1867" w:type="dxa"/>
-            <w:tcMar/>
-          </w:tcPr>
-          <w:p w14:noSpellErr="1">
-            <w:r>
-              <w:rPr/>
+          </w:tcPr>
+          <w:p>
+            <w:r>
               <w:t>Prioridade</w:t>
             </w:r>
           </w:p>
@@ -245,11 +187,9 @@
         <w:tc>
           <w:tcPr>
             <w:tcW w:w="6761" w:type="dxa"/>
-            <w:tcMar/>
-          </w:tcPr>
-          <w:p w14:noSpellErr="1">
-            <w:r>
-              <w:rPr/>
+          </w:tcPr>
+          <w:p>
+            <w:r>
               <w:t>Essencial</w:t>
             </w:r>
           </w:p>
@@ -262,11 +202,9 @@
         <w:tc>
           <w:tcPr>
             <w:tcW w:w="1867" w:type="dxa"/>
-            <w:tcMar/>
-          </w:tcPr>
-          <w:p w14:noSpellErr="1">
-            <w:r>
-              <w:rPr/>
+          </w:tcPr>
+          <w:p>
+            <w:r>
               <w:t>Pré-condição</w:t>
             </w:r>
           </w:p>
@@ -274,11 +212,9 @@
         <w:tc>
           <w:tcPr>
             <w:tcW w:w="6761" w:type="dxa"/>
-            <w:tcMar/>
-          </w:tcPr>
-          <w:p w14:noSpellErr="1">
-            <w:r>
-              <w:rPr/>
+          </w:tcPr>
+          <w:p>
+            <w:r>
               <w:t>Saber o ID e a Senha</w:t>
             </w:r>
           </w:p>
@@ -291,11 +227,9 @@
         <w:tc>
           <w:tcPr>
             <w:tcW w:w="1867" w:type="dxa"/>
-            <w:tcMar/>
-          </w:tcPr>
-          <w:p w14:noSpellErr="1">
-            <w:r>
-              <w:rPr/>
+          </w:tcPr>
+          <w:p>
+            <w:r>
               <w:t>Pós-condição</w:t>
             </w:r>
           </w:p>
@@ -303,11 +237,9 @@
         <w:tc>
           <w:tcPr>
             <w:tcW w:w="6761" w:type="dxa"/>
-            <w:tcMar/>
-          </w:tcPr>
-          <w:p w14:noSpellErr="1">
-            <w:r>
-              <w:rPr/>
+          </w:tcPr>
+          <w:p>
+            <w:r>
               <w:t>Possibilidades mais amplas no sistema</w:t>
             </w:r>
           </w:p>
@@ -320,14 +252,9 @@
         <w:tc>
           <w:tcPr>
             <w:tcW w:w="1867" w:type="dxa"/>
-            <w:tcMar/>
-          </w:tcPr>
-          <w:p>
-            <w:pPr>
-              <w:pStyle w:val="Normal"/>
-            </w:pPr>
-            <w:r>
-              <w:rPr/>
+          </w:tcPr>
+          <w:p>
+            <w:r>
               <w:t>Fluxo Principal</w:t>
             </w:r>
           </w:p>
@@ -335,23 +262,19 @@
         <w:tc>
           <w:tcPr>
             <w:tcW w:w="6761" w:type="dxa"/>
-            <w:tcMar/>
-          </w:tcPr>
-          <w:p w14:noSpellErr="1">
-            <w:r>
-              <w:rPr/>
+          </w:tcPr>
+          <w:p>
+            <w:r>
               <w:t>-Acessar a Home Page do Site ou o Aplicativo;</w:t>
             </w:r>
           </w:p>
-          <w:p w14:noSpellErr="1">
-            <w:r>
-              <w:rPr/>
+          <w:p>
+            <w:r>
               <w:t>-Clicar em login;</w:t>
             </w:r>
           </w:p>
-          <w:p w14:noSpellErr="1">
-            <w:r>
-              <w:rPr/>
+          <w:p>
+            <w:r>
               <w:t>-Colocar o id e a senha e entrar.</w:t>
             </w:r>
           </w:p>
@@ -364,11 +287,9 @@
         <w:tc>
           <w:tcPr>
             <w:tcW w:w="1867" w:type="dxa"/>
-            <w:tcMar/>
-          </w:tcPr>
-          <w:p w14:noSpellErr="1">
-            <w:r>
-              <w:rPr/>
+          </w:tcPr>
+          <w:p>
+            <w:r>
               <w:t>Fluxo Secundário</w:t>
             </w:r>
           </w:p>
@@ -376,40 +297,31 @@
         <w:tc>
           <w:tcPr>
             <w:tcW w:w="6761" w:type="dxa"/>
-            <w:tcMar/>
-          </w:tcPr>
-          <w:p w14:noSpellErr="1">
-            <w:r>
-              <w:rPr/>
+          </w:tcPr>
+          <w:p>
+            <w:r>
               <w:t>-Pesquisar um jogo;</w:t>
             </w:r>
           </w:p>
-          <w:p w14:noSpellErr="1">
-            <w:r>
-              <w:rPr/>
+          <w:p>
+            <w:r>
               <w:t>-Acessar a página do jogo;</w:t>
             </w:r>
           </w:p>
-          <w:p w14:noSpellErr="1">
-            <w:r>
-              <w:rPr/>
+          <w:p>
+            <w:r>
               <w:t xml:space="preserve">-Caso clique em baixar; </w:t>
             </w:r>
           </w:p>
           <w:p>
             <w:r>
-              <w:rPr/>
               <w:t>-Sistema direciona o usuário para a tela de login (Call do Fluxo principal).</w:t>
             </w:r>
           </w:p>
         </w:tc>
       </w:tr>
     </w:tbl>
-    <w:p>
-      <w:pPr>
-        <w:pStyle w:val="Normal"/>
-      </w:pPr>
-    </w:p>
+    <w:p/>
     <w:tbl>
       <w:tblPr>
         <w:tblStyle w:val="Tabelacomgrade"/>
@@ -427,7 +339,6 @@
         <w:tc>
           <w:tcPr>
             <w:tcW w:w="1867" w:type="dxa"/>
-            <w:tcMar/>
           </w:tcPr>
           <w:p>
             <w:r>
@@ -438,7 +349,6 @@
         <w:tc>
           <w:tcPr>
             <w:tcW w:w="6761" w:type="dxa"/>
-            <w:tcMar/>
           </w:tcPr>
           <w:p>
             <w:r>
@@ -457,7 +367,6 @@
         <w:tc>
           <w:tcPr>
             <w:tcW w:w="1867" w:type="dxa"/>
-            <w:tcMar/>
           </w:tcPr>
           <w:p>
             <w:r>
@@ -468,7 +377,6 @@
         <w:tc>
           <w:tcPr>
             <w:tcW w:w="6761" w:type="dxa"/>
-            <w:tcMar/>
           </w:tcPr>
           <w:p>
             <w:r>
@@ -484,7 +392,6 @@
         <w:tc>
           <w:tcPr>
             <w:tcW w:w="1867" w:type="dxa"/>
-            <w:tcMar/>
           </w:tcPr>
           <w:p>
             <w:r>
@@ -495,7 +402,6 @@
         <w:tc>
           <w:tcPr>
             <w:tcW w:w="6761" w:type="dxa"/>
-            <w:tcMar/>
           </w:tcPr>
           <w:p>
             <w:r>
@@ -511,7 +417,6 @@
         <w:tc>
           <w:tcPr>
             <w:tcW w:w="1867" w:type="dxa"/>
-            <w:tcMar/>
           </w:tcPr>
           <w:p>
             <w:r>
@@ -522,7 +427,6 @@
         <w:tc>
           <w:tcPr>
             <w:tcW w:w="6761" w:type="dxa"/>
-            <w:tcMar/>
           </w:tcPr>
           <w:p>
             <w:r>
@@ -538,7 +442,6 @@
         <w:tc>
           <w:tcPr>
             <w:tcW w:w="1867" w:type="dxa"/>
-            <w:tcMar/>
           </w:tcPr>
           <w:p>
             <w:r>
@@ -549,11 +452,9 @@
         <w:tc>
           <w:tcPr>
             <w:tcW w:w="6761" w:type="dxa"/>
-            <w:tcMar/>
-          </w:tcPr>
-          <w:p>
-            <w:r>
-              <w:rPr/>
+          </w:tcPr>
+          <w:p>
+            <w:r>
               <w:t>Estar logado no sistema (UC00)</w:t>
             </w:r>
           </w:p>
@@ -571,7 +472,6 @@
         <w:tc>
           <w:tcPr>
             <w:tcW w:w="1867" w:type="dxa"/>
-            <w:tcMar/>
           </w:tcPr>
           <w:p>
             <w:r>
@@ -582,7 +482,6 @@
         <w:tc>
           <w:tcPr>
             <w:tcW w:w="6761" w:type="dxa"/>
-            <w:tcMar/>
           </w:tcPr>
           <w:p>
             <w:r>
@@ -604,7 +503,6 @@
         <w:tc>
           <w:tcPr>
             <w:tcW w:w="1867" w:type="dxa"/>
-            <w:tcMar/>
           </w:tcPr>
           <w:p>
             <w:r>
@@ -615,7 +513,6 @@
         <w:tc>
           <w:tcPr>
             <w:tcW w:w="6761" w:type="dxa"/>
-            <w:tcMar/>
           </w:tcPr>
           <w:p>
             <w:r>
@@ -650,7 +547,6 @@
         <w:tc>
           <w:tcPr>
             <w:tcW w:w="1867" w:type="dxa"/>
-            <w:tcMar/>
           </w:tcPr>
           <w:p>
             <w:r>
@@ -661,19 +557,10 @@
         <w:tc>
           <w:tcPr>
             <w:tcW w:w="6761" w:type="dxa"/>
-            <w:tcMar/>
-          </w:tcPr>
-          <w:p>
-            <w:r>
-              <w:t xml:space="preserve">O sistema direciona o usuário para se </w:t>
-            </w:r>
-            <w:proofErr w:type="spellStart"/>
-            <w:r>
-              <w:t>logar</w:t>
-            </w:r>
-            <w:proofErr w:type="spellEnd"/>
-            <w:r>
-              <w:t xml:space="preserve"> (UC00)</w:t>
+          </w:tcPr>
+          <w:p>
+            <w:r>
+              <w:t>O sistema direciona o usuário para se logar (UC00)</w:t>
             </w:r>
             <w:r>
               <w:t>.</w:t>
@@ -688,11 +575,7 @@
         <w:br w:type="page"/>
       </w:r>
     </w:p>
-    <w:p>
-      <w:pPr>
-        <w:pStyle w:val="Normal"/>
-      </w:pPr>
-    </w:p>
+    <w:p/>
     <w:tbl>
       <w:tblPr>
         <w:tblStyle w:val="Tabelacomgrade"/>
@@ -710,7 +593,6 @@
         <w:tc>
           <w:tcPr>
             <w:tcW w:w="1867" w:type="dxa"/>
-            <w:tcMar/>
           </w:tcPr>
           <w:p>
             <w:r>
@@ -721,26 +603,21 @@
         <w:tc>
           <w:tcPr>
             <w:tcW w:w="6761" w:type="dxa"/>
-            <w:tcMar/>
-          </w:tcPr>
-          <w:p>
-            <w:r>
-              <w:t>UC0</w:t>
-            </w:r>
-            <w:r>
-              <w:t>2</w:t>
-            </w:r>
-          </w:p>
-        </w:tc>
-      </w:tr>
-      <w:tr>
-        <w:trPr>
-          <w:trHeight w:val="312"/>
-        </w:trPr>
-        <w:tc>
-          <w:tcPr>
-            <w:tcW w:w="1867" w:type="dxa"/>
-            <w:tcMar/>
+          </w:tcPr>
+          <w:p>
+            <w:r>
+              <w:t>UC02</w:t>
+            </w:r>
+          </w:p>
+        </w:tc>
+      </w:tr>
+      <w:tr>
+        <w:trPr>
+          <w:trHeight w:val="312"/>
+        </w:trPr>
+        <w:tc>
+          <w:tcPr>
+            <w:tcW w:w="1867" w:type="dxa"/>
           </w:tcPr>
           <w:p>
             <w:r>
@@ -751,7 +628,6 @@
         <w:tc>
           <w:tcPr>
             <w:tcW w:w="6761" w:type="dxa"/>
-            <w:tcMar/>
           </w:tcPr>
           <w:p>
             <w:r>
@@ -767,7 +643,6 @@
         <w:tc>
           <w:tcPr>
             <w:tcW w:w="1867" w:type="dxa"/>
-            <w:tcMar/>
           </w:tcPr>
           <w:p>
             <w:r>
@@ -778,11 +653,10 @@
         <w:tc>
           <w:tcPr>
             <w:tcW w:w="6761" w:type="dxa"/>
-            <w:tcMar/>
-          </w:tcPr>
-          <w:p>
-            <w:r>
-              <w:t>Usuário, Bandeira do Cartão</w:t>
+          </w:tcPr>
+          <w:p>
+            <w:r>
+              <w:t>Usuário</w:t>
             </w:r>
           </w:p>
         </w:tc>
@@ -794,7 +668,6 @@
         <w:tc>
           <w:tcPr>
             <w:tcW w:w="1867" w:type="dxa"/>
-            <w:tcMar/>
           </w:tcPr>
           <w:p>
             <w:r>
@@ -805,7 +678,6 @@
         <w:tc>
           <w:tcPr>
             <w:tcW w:w="6761" w:type="dxa"/>
-            <w:tcMar/>
           </w:tcPr>
           <w:p>
             <w:r>
@@ -821,7 +693,6 @@
         <w:tc>
           <w:tcPr>
             <w:tcW w:w="1867" w:type="dxa"/>
-            <w:tcMar/>
           </w:tcPr>
           <w:p>
             <w:r>
@@ -832,21 +703,15 @@
         <w:tc>
           <w:tcPr>
             <w:tcW w:w="6761" w:type="dxa"/>
-            <w:tcMar/>
-          </w:tcPr>
-          <w:p>
-            <w:pPr>
-              <w:pStyle w:val="Normal"/>
-            </w:pPr>
-            <w:r>
-              <w:rPr/>
+          </w:tcPr>
+          <w:p>
+            <w:r>
               <w:t>Estar logado no sistema (UC00)</w:t>
             </w:r>
             <w:r>
               <w:br/>
             </w:r>
             <w:r>
-              <w:rPr/>
               <w:t>Ter um cartão Cadastrado</w:t>
             </w:r>
           </w:p>
@@ -859,7 +724,6 @@
         <w:tc>
           <w:tcPr>
             <w:tcW w:w="1867" w:type="dxa"/>
-            <w:tcMar/>
           </w:tcPr>
           <w:p>
             <w:r>
@@ -870,32 +734,21 @@
         <w:tc>
           <w:tcPr>
             <w:tcW w:w="6761" w:type="dxa"/>
-            <w:tcMar/>
-          </w:tcPr>
-          <w:p>
-            <w:r>
-              <w:rPr/>
-              <w:t xml:space="preserve">Sistema não prosseguirá com a assinatura do usuário após o </w:t>
-            </w:r>
-            <w:r>
-              <w:rPr/>
-              <w:t>término</w:t>
-            </w:r>
-            <w:r>
-              <w:rPr/>
-              <w:t xml:space="preserve"> do pacote, consequentemente tendo a perda de acesso ao download de jogos e vídeos exclusivos. </w:t>
-            </w:r>
-          </w:p>
-        </w:tc>
-      </w:tr>
-      <w:tr>
-        <w:trPr>
-          <w:trHeight w:val="312"/>
-        </w:trPr>
-        <w:tc>
-          <w:tcPr>
-            <w:tcW w:w="1867" w:type="dxa"/>
-            <w:tcMar/>
+          </w:tcPr>
+          <w:p>
+            <w:r>
+              <w:t xml:space="preserve">Sistema não prosseguirá com a assinatura do usuário após o término do pacote, consequentemente tendo a perda de acesso ao download de jogos e vídeos exclusivos. </w:t>
+            </w:r>
+          </w:p>
+        </w:tc>
+      </w:tr>
+      <w:tr>
+        <w:trPr>
+          <w:trHeight w:val="312"/>
+        </w:trPr>
+        <w:tc>
+          <w:tcPr>
+            <w:tcW w:w="1867" w:type="dxa"/>
           </w:tcPr>
           <w:p>
             <w:r>
@@ -906,167 +759,61 @@
         <w:tc>
           <w:tcPr>
             <w:tcW w:w="6761" w:type="dxa"/>
-            <w:tcMar/>
-          </w:tcPr>
-          <w:p>
-            <w:pPr>
-              <w:pStyle w:val="Normal"/>
-            </w:pPr>
-            <w:r>
-              <w:rPr/>
-              <w:t xml:space="preserve">- </w:t>
-            </w:r>
-            <w:r>
-              <w:rPr/>
-              <w:t>Acessar</w:t>
-            </w:r>
-            <w:r>
-              <w:rPr/>
-              <w:t xml:space="preserve"> a página do site ou aplicativo </w:t>
-            </w:r>
-          </w:p>
-          <w:p>
-            <w:pPr>
-              <w:pStyle w:val="Normal"/>
-            </w:pPr>
-            <w:r>
-              <w:rPr/>
-              <w:t xml:space="preserve">- </w:t>
-            </w:r>
-            <w:r>
-              <w:rPr/>
-              <w:t>Clicar</w:t>
-            </w:r>
-            <w:r>
-              <w:rPr/>
-              <w:t xml:space="preserve"> no ícone de usuário </w:t>
-            </w:r>
-          </w:p>
-          <w:p>
-            <w:pPr>
-              <w:pStyle w:val="Normal"/>
-            </w:pPr>
-            <w:r>
-              <w:rPr/>
-              <w:t>- S</w:t>
-            </w:r>
-            <w:r>
-              <w:rPr/>
-              <w:t>istema</w:t>
-            </w:r>
-            <w:r>
-              <w:rPr/>
-              <w:t xml:space="preserve"> abre menu de opções </w:t>
-            </w:r>
-          </w:p>
-          <w:p>
-            <w:pPr>
-              <w:pStyle w:val="Normal"/>
-            </w:pPr>
-            <w:r>
-              <w:rPr/>
-              <w:t>- U</w:t>
-            </w:r>
-            <w:r>
-              <w:rPr/>
-              <w:t>suário</w:t>
-            </w:r>
-            <w:r>
-              <w:rPr/>
-              <w:t xml:space="preserve"> clica em configurações </w:t>
-            </w:r>
-          </w:p>
-          <w:p>
-            <w:pPr>
-              <w:pStyle w:val="Normal"/>
-            </w:pPr>
-            <w:r>
-              <w:rPr/>
+          </w:tcPr>
+          <w:p>
+            <w:r>
+              <w:t xml:space="preserve">- Acessar a página do site ou aplicativo </w:t>
+            </w:r>
+          </w:p>
+          <w:p>
+            <w:r>
+              <w:t xml:space="preserve">- Clicar no ícone de usuário </w:t>
+            </w:r>
+          </w:p>
+          <w:p>
+            <w:r>
+              <w:t xml:space="preserve">- Sistema abre menu de opções </w:t>
+            </w:r>
+          </w:p>
+          <w:p>
+            <w:r>
+              <w:t xml:space="preserve">- Usuário clica em configurações </w:t>
+            </w:r>
+          </w:p>
+          <w:p>
+            <w:r>
               <w:t xml:space="preserve">- Sistema abre uma nova janela de configurações </w:t>
             </w:r>
           </w:p>
           <w:p>
-            <w:pPr>
-              <w:pStyle w:val="Normal"/>
-            </w:pPr>
-            <w:r>
-              <w:rPr/>
-              <w:t xml:space="preserve">- Usuário </w:t>
-            </w:r>
-            <w:r>
-              <w:rPr/>
-              <w:t>clica</w:t>
-            </w:r>
-            <w:r>
-              <w:rPr/>
-              <w:t xml:space="preserve"> </w:t>
-            </w:r>
-            <w:r>
-              <w:rPr/>
-              <w:t xml:space="preserve">em cancelar assinatura </w:t>
-            </w:r>
-          </w:p>
-          <w:p>
-            <w:pPr>
-              <w:pStyle w:val="Normal"/>
-            </w:pPr>
-            <w:r>
-              <w:rPr/>
-              <w:t>- Si</w:t>
-            </w:r>
-            <w:r>
-              <w:rPr/>
-              <w:t>stema</w:t>
-            </w:r>
-            <w:r>
-              <w:rPr/>
-              <w:t xml:space="preserve"> abre um modal de confirmação </w:t>
-            </w:r>
-          </w:p>
-          <w:p>
-            <w:pPr>
-              <w:pStyle w:val="Normal"/>
-            </w:pPr>
-            <w:r>
-              <w:rPr/>
-              <w:t>- U</w:t>
-            </w:r>
-            <w:r>
-              <w:rPr/>
-              <w:t>suário</w:t>
-            </w:r>
-            <w:r>
-              <w:rPr/>
-              <w:t xml:space="preserve"> confirma o cancelamento </w:t>
-            </w:r>
-          </w:p>
-          <w:p>
-            <w:pPr>
-              <w:pStyle w:val="Normal"/>
-            </w:pPr>
-            <w:r>
-              <w:rPr/>
-              <w:t>- S</w:t>
-            </w:r>
-            <w:r>
-              <w:rPr/>
-              <w:t>istema</w:t>
-            </w:r>
-            <w:r>
-              <w:rPr/>
-              <w:t xml:space="preserve"> cancela a assinatura</w:t>
-            </w:r>
-          </w:p>
-        </w:tc>
-      </w:tr>
-      <w:tr>
-        <w:trPr>
-          <w:trHeight w:val="312"/>
-        </w:trPr>
-        <w:tc>
-          <w:tcPr>
-            <w:tcW w:w="1867" w:type="dxa"/>
-            <w:tcMar/>
+            <w:r>
+              <w:t xml:space="preserve">- Usuário clica em cancelar assinatura </w:t>
+            </w:r>
+          </w:p>
+          <w:p>
+            <w:r>
+              <w:t xml:space="preserve">- Sistema abre um modal de confirmação </w:t>
+            </w:r>
+          </w:p>
+          <w:p>
+            <w:r>
+              <w:t xml:space="preserve">- Usuário confirma o cancelamento </w:t>
+            </w:r>
+          </w:p>
+          <w:p>
+            <w:r>
+              <w:t>- Sistema cancela a assinatura</w:t>
+            </w:r>
+          </w:p>
+        </w:tc>
+      </w:tr>
+      <w:tr>
+        <w:trPr>
+          <w:trHeight w:val="312"/>
+        </w:trPr>
+        <w:tc>
+          <w:tcPr>
+            <w:tcW w:w="1867" w:type="dxa"/>
           </w:tcPr>
           <w:p>
             <w:r>
@@ -1077,7 +824,6 @@
         <w:tc>
           <w:tcPr>
             <w:tcW w:w="6761" w:type="dxa"/>
-            <w:tcMar/>
           </w:tcPr>
           <w:p/>
         </w:tc>
@@ -1104,11 +850,9 @@
         <w:tc>
           <w:tcPr>
             <w:tcW w:w="1867" w:type="dxa"/>
-            <w:tcMar/>
-          </w:tcPr>
-          <w:p>
-            <w:r>
-              <w:lastRenderedPageBreak/>
+          </w:tcPr>
+          <w:p>
+            <w:r>
               <w:t>Identificação</w:t>
             </w:r>
           </w:p>
@@ -1116,7 +860,6 @@
         <w:tc>
           <w:tcPr>
             <w:tcW w:w="6761" w:type="dxa"/>
-            <w:tcMar/>
           </w:tcPr>
           <w:p>
             <w:r>
@@ -1135,7 +878,6 @@
         <w:tc>
           <w:tcPr>
             <w:tcW w:w="1867" w:type="dxa"/>
-            <w:tcMar/>
           </w:tcPr>
           <w:p>
             <w:r>
@@ -1146,7 +888,6 @@
         <w:tc>
           <w:tcPr>
             <w:tcW w:w="6761" w:type="dxa"/>
-            <w:tcMar/>
           </w:tcPr>
           <w:p>
             <w:r>
@@ -1162,7 +903,6 @@
         <w:tc>
           <w:tcPr>
             <w:tcW w:w="1867" w:type="dxa"/>
-            <w:tcMar/>
           </w:tcPr>
           <w:p>
             <w:r>
@@ -1173,7 +913,6 @@
         <w:tc>
           <w:tcPr>
             <w:tcW w:w="6761" w:type="dxa"/>
-            <w:tcMar/>
           </w:tcPr>
           <w:p>
             <w:r>
@@ -1189,7 +928,6 @@
         <w:tc>
           <w:tcPr>
             <w:tcW w:w="1867" w:type="dxa"/>
-            <w:tcMar/>
           </w:tcPr>
           <w:p>
             <w:r>
@@ -1200,7 +938,6 @@
         <w:tc>
           <w:tcPr>
             <w:tcW w:w="6761" w:type="dxa"/>
-            <w:tcMar/>
           </w:tcPr>
           <w:p>
             <w:r>
@@ -1216,7 +953,6 @@
         <w:tc>
           <w:tcPr>
             <w:tcW w:w="1867" w:type="dxa"/>
-            <w:tcMar/>
           </w:tcPr>
           <w:p>
             <w:r>
@@ -1227,24 +963,14 @@
         <w:tc>
           <w:tcPr>
             <w:tcW w:w="6761" w:type="dxa"/>
-            <w:tcMar/>
-          </w:tcPr>
-          <w:p>
-            <w:r>
-              <w:rPr/>
-              <w:t>Estar logado no sistema</w:t>
-            </w:r>
-            <w:r>
-              <w:rPr/>
-              <w:t xml:space="preserve"> (UC00)</w:t>
-            </w:r>
-          </w:p>
-          <w:p>
-            <w:pPr>
-              <w:pStyle w:val="Normal"/>
-            </w:pPr>
-            <w:r>
-              <w:rPr/>
+          </w:tcPr>
+          <w:p>
+            <w:r>
+              <w:t>Estar logado no sistema (UC00)</w:t>
+            </w:r>
+          </w:p>
+          <w:p>
+            <w:r>
               <w:t>Ter um cartão Cadastrado</w:t>
             </w:r>
           </w:p>
@@ -1257,7 +983,6 @@
         <w:tc>
           <w:tcPr>
             <w:tcW w:w="1867" w:type="dxa"/>
-            <w:tcMar/>
           </w:tcPr>
           <w:p>
             <w:r>
@@ -1268,7 +993,6 @@
         <w:tc>
           <w:tcPr>
             <w:tcW w:w="6761" w:type="dxa"/>
-            <w:tcMar/>
           </w:tcPr>
           <w:p>
             <w:r>
@@ -1284,7 +1008,6 @@
         <w:tc>
           <w:tcPr>
             <w:tcW w:w="1867" w:type="dxa"/>
-            <w:tcMar/>
           </w:tcPr>
           <w:p>
             <w:r>
@@ -1295,7 +1018,6 @@
         <w:tc>
           <w:tcPr>
             <w:tcW w:w="6761" w:type="dxa"/>
-            <w:tcMar/>
           </w:tcPr>
           <w:p>
             <w:r>
@@ -1368,7 +1090,6 @@
         <w:tc>
           <w:tcPr>
             <w:tcW w:w="1867" w:type="dxa"/>
-            <w:tcMar/>
           </w:tcPr>
           <w:p>
             <w:r>
@@ -1379,7 +1100,6 @@
         <w:tc>
           <w:tcPr>
             <w:tcW w:w="6761" w:type="dxa"/>
-            <w:tcMar/>
           </w:tcPr>
           <w:p>
             <w:r>
@@ -1445,7 +1165,6 @@
         <w:tc>
           <w:tcPr>
             <w:tcW w:w="1867" w:type="dxa"/>
-            <w:tcMar/>
           </w:tcPr>
           <w:p>
             <w:r>
@@ -1456,7 +1175,6 @@
         <w:tc>
           <w:tcPr>
             <w:tcW w:w="6761" w:type="dxa"/>
-            <w:tcMar/>
           </w:tcPr>
           <w:p>
             <w:r>
@@ -1475,7 +1193,6 @@
         <w:tc>
           <w:tcPr>
             <w:tcW w:w="1867" w:type="dxa"/>
-            <w:tcMar/>
           </w:tcPr>
           <w:p>
             <w:r>
@@ -1486,7 +1203,6 @@
         <w:tc>
           <w:tcPr>
             <w:tcW w:w="6761" w:type="dxa"/>
-            <w:tcMar/>
           </w:tcPr>
           <w:p>
             <w:r>
@@ -1502,7 +1218,6 @@
         <w:tc>
           <w:tcPr>
             <w:tcW w:w="1867" w:type="dxa"/>
-            <w:tcMar/>
           </w:tcPr>
           <w:p>
             <w:r>
@@ -1513,7 +1228,6 @@
         <w:tc>
           <w:tcPr>
             <w:tcW w:w="6761" w:type="dxa"/>
-            <w:tcMar/>
           </w:tcPr>
           <w:p>
             <w:r>
@@ -1529,7 +1243,6 @@
         <w:tc>
           <w:tcPr>
             <w:tcW w:w="1867" w:type="dxa"/>
-            <w:tcMar/>
           </w:tcPr>
           <w:p>
             <w:r>
@@ -1540,7 +1253,6 @@
         <w:tc>
           <w:tcPr>
             <w:tcW w:w="6761" w:type="dxa"/>
-            <w:tcMar/>
           </w:tcPr>
           <w:p>
             <w:r>
@@ -1556,7 +1268,6 @@
         <w:tc>
           <w:tcPr>
             <w:tcW w:w="1867" w:type="dxa"/>
-            <w:tcMar/>
           </w:tcPr>
           <w:p>
             <w:r>
@@ -1567,11 +1278,9 @@
         <w:tc>
           <w:tcPr>
             <w:tcW w:w="6761" w:type="dxa"/>
-            <w:tcMar/>
-          </w:tcPr>
-          <w:p>
-            <w:r>
-              <w:rPr/>
+          </w:tcPr>
+          <w:p>
+            <w:r>
               <w:t>Estar logado no sistema (UC00)</w:t>
             </w:r>
           </w:p>
@@ -1584,7 +1293,6 @@
         <w:tc>
           <w:tcPr>
             <w:tcW w:w="1867" w:type="dxa"/>
-            <w:tcMar/>
           </w:tcPr>
           <w:p>
             <w:r>
@@ -1595,7 +1303,6 @@
         <w:tc>
           <w:tcPr>
             <w:tcW w:w="6761" w:type="dxa"/>
-            <w:tcMar/>
           </w:tcPr>
           <w:p>
             <w:r>
@@ -1611,7 +1318,6 @@
         <w:tc>
           <w:tcPr>
             <w:tcW w:w="1867" w:type="dxa"/>
-            <w:tcMar/>
           </w:tcPr>
           <w:p>
             <w:r>
@@ -1622,7 +1328,6 @@
         <w:tc>
           <w:tcPr>
             <w:tcW w:w="6761" w:type="dxa"/>
-            <w:tcMar/>
           </w:tcPr>
           <w:p>
             <w:r>
@@ -1689,7 +1394,6 @@
         <w:tc>
           <w:tcPr>
             <w:tcW w:w="1867" w:type="dxa"/>
-            <w:tcMar/>
           </w:tcPr>
           <w:p>
             <w:r>
@@ -1703,7 +1407,6 @@
         <w:tc>
           <w:tcPr>
             <w:tcW w:w="6761" w:type="dxa"/>
-            <w:tcMar/>
           </w:tcPr>
           <w:p>
             <w:r>
@@ -1733,11 +1436,7 @@
       </w:tr>
     </w:tbl>
     <w:p/>
-    <w:p w14:noSpellErr="1">
-      <w:pPr>
-        <w:pStyle w:val="Normal"/>
-      </w:pPr>
-    </w:p>
+    <w:p/>
     <w:tbl>
       <w:tblPr>
         <w:tblStyle w:val="Tabelacomgrade"/>
@@ -1755,11 +1454,9 @@
         <w:tc>
           <w:tcPr>
             <w:tcW w:w="1867" w:type="dxa"/>
-            <w:tcMar/>
-          </w:tcPr>
-          <w:p>
-            <w:r>
-              <w:lastRenderedPageBreak/>
+          </w:tcPr>
+          <w:p>
+            <w:r>
               <w:t>Identificação</w:t>
             </w:r>
           </w:p>
@@ -1767,7 +1464,6 @@
         <w:tc>
           <w:tcPr>
             <w:tcW w:w="6761" w:type="dxa"/>
-            <w:tcMar/>
           </w:tcPr>
           <w:p>
             <w:r>
@@ -1786,7 +1482,6 @@
         <w:tc>
           <w:tcPr>
             <w:tcW w:w="1867" w:type="dxa"/>
-            <w:tcMar/>
           </w:tcPr>
           <w:p>
             <w:r>
@@ -1797,7 +1492,6 @@
         <w:tc>
           <w:tcPr>
             <w:tcW w:w="6761" w:type="dxa"/>
-            <w:tcMar/>
           </w:tcPr>
           <w:p>
             <w:r>
@@ -1813,7 +1507,6 @@
         <w:tc>
           <w:tcPr>
             <w:tcW w:w="1867" w:type="dxa"/>
-            <w:tcMar/>
           </w:tcPr>
           <w:p>
             <w:r>
@@ -1824,7 +1517,6 @@
         <w:tc>
           <w:tcPr>
             <w:tcW w:w="6761" w:type="dxa"/>
-            <w:tcMar/>
           </w:tcPr>
           <w:p>
             <w:r>
@@ -1840,7 +1532,6 @@
         <w:tc>
           <w:tcPr>
             <w:tcW w:w="1867" w:type="dxa"/>
-            <w:tcMar/>
           </w:tcPr>
           <w:p>
             <w:r>
@@ -1851,7 +1542,6 @@
         <w:tc>
           <w:tcPr>
             <w:tcW w:w="6761" w:type="dxa"/>
-            <w:tcMar/>
           </w:tcPr>
           <w:p>
             <w:r>
@@ -1867,7 +1557,6 @@
         <w:tc>
           <w:tcPr>
             <w:tcW w:w="1867" w:type="dxa"/>
-            <w:tcMar/>
           </w:tcPr>
           <w:p>
             <w:r>
@@ -1878,7 +1567,6 @@
         <w:tc>
           <w:tcPr>
             <w:tcW w:w="6761" w:type="dxa"/>
-            <w:tcMar/>
           </w:tcPr>
           <w:p>
             <w:r>
@@ -1894,7 +1582,6 @@
         <w:tc>
           <w:tcPr>
             <w:tcW w:w="1867" w:type="dxa"/>
-            <w:tcMar/>
           </w:tcPr>
           <w:p>
             <w:r>
@@ -1905,7 +1592,6 @@
         <w:tc>
           <w:tcPr>
             <w:tcW w:w="6761" w:type="dxa"/>
-            <w:tcMar/>
           </w:tcPr>
           <w:p>
             <w:r>
@@ -1921,7 +1607,6 @@
         <w:tc>
           <w:tcPr>
             <w:tcW w:w="1867" w:type="dxa"/>
-            <w:tcMar/>
           </w:tcPr>
           <w:p>
             <w:r>
@@ -1932,7 +1617,6 @@
         <w:tc>
           <w:tcPr>
             <w:tcW w:w="6761" w:type="dxa"/>
-            <w:tcMar/>
           </w:tcPr>
           <w:p>
             <w:r>
@@ -2310,7 +1994,6 @@
         <w:tc>
           <w:tcPr>
             <w:tcW w:w="1867" w:type="dxa"/>
-            <w:tcMar/>
           </w:tcPr>
           <w:p>
             <w:r>
@@ -2321,7 +2004,6 @@
         <w:tc>
           <w:tcPr>
             <w:tcW w:w="6761" w:type="dxa"/>
-            <w:tcMar/>
           </w:tcPr>
           <w:p>
             <w:r>
@@ -2340,7 +2022,6 @@
         <w:tc>
           <w:tcPr>
             <w:tcW w:w="1867" w:type="dxa"/>
-            <w:tcMar/>
           </w:tcPr>
           <w:p>
             <w:r>
@@ -2351,7 +2032,6 @@
         <w:tc>
           <w:tcPr>
             <w:tcW w:w="6761" w:type="dxa"/>
-            <w:tcMar/>
           </w:tcPr>
           <w:p>
             <w:r>
@@ -2367,7 +2047,6 @@
         <w:tc>
           <w:tcPr>
             <w:tcW w:w="1867" w:type="dxa"/>
-            <w:tcMar/>
           </w:tcPr>
           <w:p>
             <w:r>
@@ -2378,7 +2057,6 @@
         <w:tc>
           <w:tcPr>
             <w:tcW w:w="6761" w:type="dxa"/>
-            <w:tcMar/>
           </w:tcPr>
           <w:p>
             <w:r>
@@ -2394,7 +2072,6 @@
         <w:tc>
           <w:tcPr>
             <w:tcW w:w="1867" w:type="dxa"/>
-            <w:tcMar/>
           </w:tcPr>
           <w:p>
             <w:r>
@@ -2405,7 +2082,6 @@
         <w:tc>
           <w:tcPr>
             <w:tcW w:w="6761" w:type="dxa"/>
-            <w:tcMar/>
           </w:tcPr>
           <w:p>
             <w:r>
@@ -2421,7 +2097,6 @@
         <w:tc>
           <w:tcPr>
             <w:tcW w:w="1867" w:type="dxa"/>
-            <w:tcMar/>
           </w:tcPr>
           <w:p>
             <w:r>
@@ -2432,16 +2107,10 @@
         <w:tc>
           <w:tcPr>
             <w:tcW w:w="6761" w:type="dxa"/>
-            <w:tcMar/>
-          </w:tcPr>
-          <w:p>
-            <w:proofErr w:type="spellStart"/>
-            <w:r>
-              <w:t>Logar</w:t>
-            </w:r>
-            <w:proofErr w:type="spellEnd"/>
-            <w:r>
-              <w:t xml:space="preserve"> no sistema</w:t>
+          </w:tcPr>
+          <w:p>
+            <w:r>
+              <w:t>Logar no sistema</w:t>
             </w:r>
           </w:p>
         </w:tc>
@@ -2453,7 +2122,6 @@
         <w:tc>
           <w:tcPr>
             <w:tcW w:w="1867" w:type="dxa"/>
-            <w:tcMar/>
           </w:tcPr>
           <w:p>
             <w:r>
@@ -2464,7 +2132,6 @@
         <w:tc>
           <w:tcPr>
             <w:tcW w:w="6761" w:type="dxa"/>
-            <w:tcMar/>
           </w:tcPr>
           <w:p>
             <w:r>
@@ -2480,7 +2147,6 @@
         <w:tc>
           <w:tcPr>
             <w:tcW w:w="1867" w:type="dxa"/>
-            <w:tcMar/>
           </w:tcPr>
           <w:p>
             <w:r>
@@ -2491,109 +2157,87 @@
         <w:tc>
           <w:tcPr>
             <w:tcW w:w="6761" w:type="dxa"/>
-            <w:tcMar/>
-          </w:tcPr>
-          <w:p>
-            <w:r>
-              <w:t xml:space="preserve">- O </w:t>
-            </w:r>
-            <w:r>
-              <w:t>administrador</w:t>
-            </w:r>
-            <w:r>
-              <w:t xml:space="preserve"> abre o menu de opções</w:t>
+          </w:tcPr>
+          <w:p>
+            <w:r>
+              <w:t>- O administrador abre o menu de opções;</w:t>
+            </w:r>
+          </w:p>
+          <w:p>
+            <w:r>
+              <w:t>- O administrador seleciona a opção de gerenciar jogos da plataforma;</w:t>
+            </w:r>
+          </w:p>
+          <w:p>
+            <w:r>
+              <w:t>- O sistema direciona o usuário para a tela de gerenciamento de</w:t>
+            </w:r>
+            <w:r>
+              <w:t xml:space="preserve"> jogos </w:t>
+            </w:r>
+            <w:r>
+              <w:t xml:space="preserve">com opções como </w:t>
+            </w:r>
+            <w:r>
+              <w:t>“adicionar”, “editar” ou “deletar”</w:t>
+            </w:r>
+          </w:p>
+          <w:p>
+            <w:r>
+              <w:t xml:space="preserve">- O usuário seleciona a opção de </w:t>
+            </w:r>
+            <w:r>
+              <w:t>“</w:t>
+            </w:r>
+            <w:r>
+              <w:t>adicion</w:t>
+            </w:r>
+            <w:r>
+              <w:t>ar jogo”;</w:t>
+            </w:r>
+          </w:p>
+          <w:p>
+            <w:r>
+              <w:t xml:space="preserve">- O sistema abre uma janela de formulário de preenchimento com os dados do </w:t>
+            </w:r>
+            <w:r>
+              <w:t>jogo;</w:t>
+            </w:r>
+          </w:p>
+          <w:p>
+            <w:r>
+              <w:t xml:space="preserve">- O usuário insere os dados do </w:t>
+            </w:r>
+            <w:r>
+              <w:t>jogo e finaliza configuração;</w:t>
+            </w:r>
+          </w:p>
+          <w:p>
+            <w:r>
+              <w:t xml:space="preserve">- O sistema atualiza a listagem </w:t>
+            </w:r>
+            <w:r>
+              <w:t>jogos com o jogo</w:t>
+            </w:r>
+            <w:r>
+              <w:t xml:space="preserve"> adicionado</w:t>
             </w:r>
             <w:r>
               <w:t>;</w:t>
             </w:r>
           </w:p>
-          <w:p>
-            <w:r>
-              <w:t xml:space="preserve">- O </w:t>
-            </w:r>
-            <w:r>
-              <w:t xml:space="preserve">administrador </w:t>
-            </w:r>
-            <w:r>
-              <w:t>seleciona a opção de gerenciar</w:t>
-            </w:r>
-            <w:r>
-              <w:t xml:space="preserve"> jogos da plataforma;</w:t>
-            </w:r>
-          </w:p>
-          <w:p>
-            <w:r>
-              <w:t>- O sistema direciona o usuário para a tela de gerenciamento de</w:t>
-            </w:r>
-            <w:r>
-              <w:t xml:space="preserve"> jogos </w:t>
-            </w:r>
-            <w:r>
-              <w:t xml:space="preserve">com opções como </w:t>
-            </w:r>
-            <w:r>
-              <w:t>“adicionar”, “editar” ou “deletar”</w:t>
-            </w:r>
-          </w:p>
-          <w:p>
-            <w:r>
-              <w:lastRenderedPageBreak/>
-              <w:t xml:space="preserve">- O usuário seleciona a opção de </w:t>
-            </w:r>
-            <w:r>
-              <w:t>“</w:t>
-            </w:r>
-            <w:r>
-              <w:t>adicion</w:t>
-            </w:r>
-            <w:r>
-              <w:t>ar jogo”;</w:t>
-            </w:r>
-          </w:p>
-          <w:p>
-            <w:r>
-              <w:t xml:space="preserve">- O sistema abre uma janela de formulário de preenchimento com os dados do </w:t>
-            </w:r>
-            <w:r>
-              <w:t>jogo;</w:t>
-            </w:r>
-          </w:p>
-          <w:p>
-            <w:r>
-              <w:t xml:space="preserve">- O usuário insere os dados do </w:t>
-            </w:r>
-            <w:r>
-              <w:t>jogo e finaliza configuração;</w:t>
-            </w:r>
-          </w:p>
-          <w:p>
-            <w:r>
-              <w:t xml:space="preserve">- O sistema atualiza a listagem </w:t>
-            </w:r>
-            <w:r>
-              <w:t>jogos com o jogo</w:t>
-            </w:r>
-            <w:r>
-              <w:t xml:space="preserve"> adicionado</w:t>
-            </w:r>
-            <w:r>
-              <w:t>;</w:t>
-            </w:r>
-          </w:p>
-        </w:tc>
-      </w:tr>
-      <w:tr>
-        <w:trPr>
-          <w:trHeight w:val="312"/>
-        </w:trPr>
-        <w:tc>
-          <w:tcPr>
-            <w:tcW w:w="1867" w:type="dxa"/>
-            <w:tcMar/>
-          </w:tcPr>
-          <w:p>
-            <w:r>
-              <w:lastRenderedPageBreak/>
+        </w:tc>
+      </w:tr>
+      <w:tr>
+        <w:trPr>
+          <w:trHeight w:val="312"/>
+        </w:trPr>
+        <w:tc>
+          <w:tcPr>
+            <w:tcW w:w="1867" w:type="dxa"/>
+          </w:tcPr>
+          <w:p>
+            <w:r>
               <w:t>Fluxo Secundário</w:t>
             </w:r>
           </w:p>
@@ -2601,27 +2245,14 @@
         <w:tc>
           <w:tcPr>
             <w:tcW w:w="6761" w:type="dxa"/>
-            <w:tcMar/>
-          </w:tcPr>
-          <w:p w14:noSpellErr="1">
-            <w:pPr>
-              <w:pStyle w:val="Normal"/>
-            </w:pPr>
-          </w:p>
+          </w:tcPr>
+          <w:p/>
         </w:tc>
       </w:tr>
     </w:tbl>
+    <w:p/>
     <w:p>
-      <w:pPr>
-        <w:pStyle w:val="Normal"/>
-      </w:pPr>
-    </w:p>
-    <w:p>
-      <w:pPr>
-        <w:pStyle w:val="Normal"/>
-      </w:pPr>
       <w:r>
-        <w:rPr/>
         <w:t>OBS – Este Use case é um que contém diversos fluxos, mas foi colocado somente o de adicionar para ilustrar, afinal estes casos de uso “extended” serão detalhados mais à frente no documento</w:t>
       </w:r>
     </w:p>
@@ -2630,26 +2261,10 @@
         <w:br w:type="page"/>
       </w:r>
     </w:p>
-    <w:p>
-      <w:pPr>
-        <w:pStyle w:val="Normal"/>
-      </w:pPr>
-    </w:p>
-    <w:p>
-      <w:pPr>
-        <w:pStyle w:val="Normal"/>
-      </w:pPr>
-    </w:p>
-    <w:p>
-      <w:pPr>
-        <w:pStyle w:val="Normal"/>
-      </w:pPr>
-    </w:p>
-    <w:p>
-      <w:pPr>
-        <w:pStyle w:val="Normal"/>
-      </w:pPr>
-    </w:p>
+    <w:p/>
+    <w:p/>
+    <w:p/>
+    <w:p/>
     <w:tbl>
       <w:tblPr>
         <w:tblStyle w:val="Tabelacomgrade"/>
@@ -2667,7 +2282,6 @@
         <w:tc>
           <w:tcPr>
             <w:tcW w:w="1867" w:type="dxa"/>
-            <w:tcMar/>
           </w:tcPr>
           <w:p>
             <w:r>
@@ -2678,7 +2292,6 @@
         <w:tc>
           <w:tcPr>
             <w:tcW w:w="6761" w:type="dxa"/>
-            <w:tcMar/>
           </w:tcPr>
           <w:p>
             <w:r>
@@ -2697,7 +2310,6 @@
         <w:tc>
           <w:tcPr>
             <w:tcW w:w="1867" w:type="dxa"/>
-            <w:tcMar/>
           </w:tcPr>
           <w:p>
             <w:r>
@@ -2708,11 +2320,9 @@
         <w:tc>
           <w:tcPr>
             <w:tcW w:w="6761" w:type="dxa"/>
-            <w:tcMar/>
-          </w:tcPr>
-          <w:p>
-            <w:r>
-              <w:rPr/>
+          </w:tcPr>
+          <w:p>
+            <w:r>
               <w:t>Adicionar jogos</w:t>
             </w:r>
           </w:p>
@@ -2725,7 +2335,6 @@
         <w:tc>
           <w:tcPr>
             <w:tcW w:w="1867" w:type="dxa"/>
-            <w:tcMar/>
           </w:tcPr>
           <w:p>
             <w:r>
@@ -2736,14 +2345,9 @@
         <w:tc>
           <w:tcPr>
             <w:tcW w:w="6761" w:type="dxa"/>
-            <w:tcMar/>
-          </w:tcPr>
-          <w:p>
-            <w:pPr>
-              <w:pStyle w:val="Normal"/>
-            </w:pPr>
-            <w:r>
-              <w:rPr/>
+          </w:tcPr>
+          <w:p>
+            <w:r>
               <w:t>Administrador</w:t>
             </w:r>
           </w:p>
@@ -2756,7 +2360,6 @@
         <w:tc>
           <w:tcPr>
             <w:tcW w:w="1867" w:type="dxa"/>
-            <w:tcMar/>
           </w:tcPr>
           <w:p>
             <w:r>
@@ -2767,7 +2370,6 @@
         <w:tc>
           <w:tcPr>
             <w:tcW w:w="6761" w:type="dxa"/>
-            <w:tcMar/>
           </w:tcPr>
           <w:p>
             <w:r>
@@ -2783,7 +2385,6 @@
         <w:tc>
           <w:tcPr>
             <w:tcW w:w="1867" w:type="dxa"/>
-            <w:tcMar/>
           </w:tcPr>
           <w:p>
             <w:r>
@@ -2794,16 +2395,10 @@
         <w:tc>
           <w:tcPr>
             <w:tcW w:w="6761" w:type="dxa"/>
-            <w:tcMar/>
-          </w:tcPr>
-          <w:p>
-            <w:r>
-              <w:rPr/>
-              <w:t>Logar</w:t>
-            </w:r>
-            <w:r>
-              <w:rPr/>
-              <w:t xml:space="preserve"> no sistema</w:t>
+          </w:tcPr>
+          <w:p>
+            <w:r>
+              <w:t>Logar no sistema</w:t>
             </w:r>
           </w:p>
         </w:tc>
@@ -2815,7 +2410,6 @@
         <w:tc>
           <w:tcPr>
             <w:tcW w:w="1867" w:type="dxa"/>
-            <w:tcMar/>
           </w:tcPr>
           <w:p>
             <w:r>
@@ -2826,14 +2420,9 @@
         <w:tc>
           <w:tcPr>
             <w:tcW w:w="6761" w:type="dxa"/>
-            <w:tcMar/>
-          </w:tcPr>
-          <w:p>
-            <w:pPr>
-              <w:pStyle w:val="Normal"/>
-            </w:pPr>
-            <w:r>
-              <w:rPr/>
+          </w:tcPr>
+          <w:p>
+            <w:r>
               <w:t>Jogo adicionado</w:t>
             </w:r>
           </w:p>
@@ -2846,7 +2435,6 @@
         <w:tc>
           <w:tcPr>
             <w:tcW w:w="1867" w:type="dxa"/>
-            <w:tcMar/>
           </w:tcPr>
           <w:p>
             <w:r>
@@ -2857,53 +2445,39 @@
         <w:tc>
           <w:tcPr>
             <w:tcW w:w="6761" w:type="dxa"/>
-            <w:tcMar/>
-          </w:tcPr>
-          <w:p w14:noSpellErr="1">
-            <w:r>
-              <w:rPr/>
+          </w:tcPr>
+          <w:p>
+            <w:r>
               <w:t>- O administrador abre o menu de opções;</w:t>
             </w:r>
           </w:p>
-          <w:p w14:noSpellErr="1">
-            <w:r>
-              <w:rPr/>
+          <w:p>
+            <w:r>
               <w:t>- O administrador seleciona a opção de gerenciar jogos da plataforma;</w:t>
             </w:r>
           </w:p>
-          <w:p w14:noSpellErr="1">
-            <w:r>
-              <w:rPr/>
+          <w:p>
+            <w:r>
               <w:t>- O sistema direciona o usuário para a tela de gerenciamento de jogos com opções como “adicionar”, “editar” ou “deletar”</w:t>
             </w:r>
           </w:p>
           <w:p>
-            <w:pPr>
-              <w:pStyle w:val="Normal"/>
-            </w:pPr>
-            <w:r>
-              <w:rPr/>
+            <w:r>
               <w:t>- O administrador seleciona a opção de “adicionar jogo”;</w:t>
             </w:r>
           </w:p>
-          <w:p w14:noSpellErr="1">
-            <w:r>
-              <w:rPr/>
+          <w:p>
+            <w:r>
               <w:t>- O sistema abre uma janela de formulário de preenchimento com os dados do jogo;</w:t>
             </w:r>
           </w:p>
           <w:p>
-            <w:pPr>
-              <w:pStyle w:val="Normal"/>
-            </w:pPr>
-            <w:r>
-              <w:rPr/>
+            <w:r>
               <w:t>- O administrador insere os dados do jogo e finaliza configuração;</w:t>
             </w:r>
           </w:p>
           <w:p>
             <w:r>
-              <w:rPr/>
               <w:t>- O sistema atualiza a listagem jogos com o jogo adicionado;</w:t>
             </w:r>
           </w:p>
@@ -2916,7 +2490,6 @@
         <w:tc>
           <w:tcPr>
             <w:tcW w:w="1867" w:type="dxa"/>
-            <w:tcMar/>
           </w:tcPr>
           <w:p>
             <w:r>
@@ -2927,17 +2500,12 @@
         <w:tc>
           <w:tcPr>
             <w:tcW w:w="6761" w:type="dxa"/>
-            <w:tcMar/>
           </w:tcPr>
           <w:p/>
         </w:tc>
       </w:tr>
     </w:tbl>
-    <w:p>
-      <w:pPr>
-        <w:pStyle w:val="Normal"/>
-      </w:pPr>
-    </w:p>
+    <w:p/>
     <w:tbl>
       <w:tblPr>
         <w:tblStyle w:val="Tabelacomgrade"/>
@@ -2955,7 +2523,6 @@
         <w:tc>
           <w:tcPr>
             <w:tcW w:w="1867" w:type="dxa"/>
-            <w:tcMar/>
           </w:tcPr>
           <w:p>
             <w:r>
@@ -2966,14 +2533,9 @@
         <w:tc>
           <w:tcPr>
             <w:tcW w:w="6761" w:type="dxa"/>
-            <w:tcMar/>
-          </w:tcPr>
-          <w:p>
-            <w:pPr>
-              <w:pStyle w:val="Normal"/>
-            </w:pPr>
-            <w:r>
-              <w:rPr/>
+          </w:tcPr>
+          <w:p>
+            <w:r>
               <w:t>UC09</w:t>
             </w:r>
           </w:p>
@@ -2986,7 +2548,6 @@
         <w:tc>
           <w:tcPr>
             <w:tcW w:w="1867" w:type="dxa"/>
-            <w:tcMar/>
           </w:tcPr>
           <w:p>
             <w:r>
@@ -2997,14 +2558,9 @@
         <w:tc>
           <w:tcPr>
             <w:tcW w:w="6761" w:type="dxa"/>
-            <w:tcMar/>
-          </w:tcPr>
-          <w:p>
-            <w:pPr>
-              <w:pStyle w:val="Normal"/>
-            </w:pPr>
-            <w:r>
-              <w:rPr/>
+          </w:tcPr>
+          <w:p>
+            <w:r>
               <w:t>Deletar jogos</w:t>
             </w:r>
           </w:p>
@@ -3017,7 +2573,6 @@
         <w:tc>
           <w:tcPr>
             <w:tcW w:w="1867" w:type="dxa"/>
-            <w:tcMar/>
           </w:tcPr>
           <w:p>
             <w:r>
@@ -3028,14 +2583,9 @@
         <w:tc>
           <w:tcPr>
             <w:tcW w:w="6761" w:type="dxa"/>
-            <w:tcMar/>
-          </w:tcPr>
-          <w:p>
-            <w:pPr>
-              <w:pStyle w:val="Normal"/>
-            </w:pPr>
-            <w:r>
-              <w:rPr/>
+          </w:tcPr>
+          <w:p>
+            <w:r>
               <w:t>Administrador</w:t>
             </w:r>
           </w:p>
@@ -3048,7 +2598,6 @@
         <w:tc>
           <w:tcPr>
             <w:tcW w:w="1867" w:type="dxa"/>
-            <w:tcMar/>
           </w:tcPr>
           <w:p>
             <w:r>
@@ -3059,7 +2608,6 @@
         <w:tc>
           <w:tcPr>
             <w:tcW w:w="6761" w:type="dxa"/>
-            <w:tcMar/>
           </w:tcPr>
           <w:p>
             <w:r>
@@ -3075,7 +2623,6 @@
         <w:tc>
           <w:tcPr>
             <w:tcW w:w="1867" w:type="dxa"/>
-            <w:tcMar/>
           </w:tcPr>
           <w:p>
             <w:r>
@@ -3086,16 +2633,10 @@
         <w:tc>
           <w:tcPr>
             <w:tcW w:w="6761" w:type="dxa"/>
-            <w:tcMar/>
-          </w:tcPr>
-          <w:p>
-            <w:r>
-              <w:rPr/>
-              <w:t>Logar</w:t>
-            </w:r>
-            <w:r>
-              <w:rPr/>
-              <w:t xml:space="preserve"> no sistema</w:t>
+          </w:tcPr>
+          <w:p>
+            <w:r>
+              <w:t>Logar no sistema</w:t>
             </w:r>
           </w:p>
         </w:tc>
@@ -3107,7 +2648,6 @@
         <w:tc>
           <w:tcPr>
             <w:tcW w:w="1867" w:type="dxa"/>
-            <w:tcMar/>
           </w:tcPr>
           <w:p>
             <w:r>
@@ -3118,14 +2658,9 @@
         <w:tc>
           <w:tcPr>
             <w:tcW w:w="6761" w:type="dxa"/>
-            <w:tcMar/>
-          </w:tcPr>
-          <w:p>
-            <w:pPr>
-              <w:pStyle w:val="Normal"/>
-            </w:pPr>
-            <w:r>
-              <w:rPr/>
+          </w:tcPr>
+          <w:p>
+            <w:r>
               <w:t>Jogo deletado</w:t>
             </w:r>
           </w:p>
@@ -3138,7 +2673,6 @@
         <w:tc>
           <w:tcPr>
             <w:tcW w:w="1867" w:type="dxa"/>
-            <w:tcMar/>
           </w:tcPr>
           <w:p>
             <w:r>
@@ -3149,85 +2683,54 @@
         <w:tc>
           <w:tcPr>
             <w:tcW w:w="6761" w:type="dxa"/>
-            <w:tcMar/>
-          </w:tcPr>
-          <w:p w14:noSpellErr="1">
-            <w:r>
-              <w:rPr/>
+          </w:tcPr>
+          <w:p>
+            <w:r>
               <w:t>- O administrador abre o menu de opções;</w:t>
             </w:r>
           </w:p>
-          <w:p w14:noSpellErr="1">
-            <w:r>
-              <w:rPr/>
+          <w:p>
+            <w:r>
               <w:t>- O administrador seleciona a opção de gerenciar jogos da plataforma;</w:t>
             </w:r>
           </w:p>
-          <w:p w14:noSpellErr="1">
-            <w:r>
-              <w:rPr/>
+          <w:p>
+            <w:r>
               <w:t>- O sistema direciona o usuário para a tela de gerenciamento de jogos com opções como “adicionar”, “editar” ou “deletar”</w:t>
             </w:r>
           </w:p>
           <w:p>
-            <w:pPr>
-              <w:pStyle w:val="Normal"/>
-            </w:pPr>
-            <w:r>
-              <w:rPr/>
+            <w:r>
               <w:t>- O administrador seleciona a opção de “deletar jogo”;</w:t>
             </w:r>
           </w:p>
           <w:p>
             <w:r>
-              <w:rPr/>
-              <w:t xml:space="preserve">- O sistema abre uma janela com a listagem de jogos do </w:t>
-            </w:r>
-            <w:r>
-              <w:rPr/>
-              <w:t>catálogo</w:t>
-            </w:r>
-            <w:r>
-              <w:rPr/>
-              <w:t>;</w:t>
-            </w:r>
-          </w:p>
-          <w:p>
-            <w:pPr>
-              <w:pStyle w:val="Normal"/>
-            </w:pPr>
-            <w:r>
-              <w:rPr/>
+              <w:t>- O sistema abre uma janela com a listagem de jogos do catálogo;</w:t>
+            </w:r>
+          </w:p>
+          <w:p>
+            <w:r>
               <w:t>- O administrador seleciona o jogo;</w:t>
             </w:r>
           </w:p>
           <w:p>
-            <w:pPr>
-              <w:pStyle w:val="Normal"/>
-            </w:pPr>
-            <w:r>
-              <w:rPr/>
+            <w:r>
               <w:t>- O sistema abre uma janela de formulário de preenchimento com os dados do jogo;</w:t>
             </w:r>
           </w:p>
           <w:p>
-            <w:pPr>
-              <w:pStyle w:val="Normal"/>
-            </w:pPr>
-            <w:r>
-              <w:rPr/>
+            <w:r>
               <w:t>- O administrador seleciona o botão com o texto “Deletar”;</w:t>
             </w:r>
           </w:p>
           <w:p>
             <w:r>
-              <w:rPr/>
               <w:t>- O sistema exibe uma mensagem de sucesso para a operação;</w:t>
             </w:r>
           </w:p>
           <w:p>
             <w:r>
-              <w:rPr/>
               <w:t>- O sistema atualiza a listagem jogos sem o jogo deletado;</w:t>
             </w:r>
           </w:p>
@@ -3240,14 +2743,9 @@
         <w:tc>
           <w:tcPr>
             <w:tcW w:w="1867" w:type="dxa"/>
-            <w:tcMar/>
-          </w:tcPr>
-          <w:p>
-            <w:pPr>
-              <w:pStyle w:val="Normal"/>
-            </w:pPr>
-            <w:r>
-              <w:rPr/>
+          </w:tcPr>
+          <w:p>
+            <w:r>
               <w:t>Fluxo Exceção</w:t>
             </w:r>
           </w:p>
@@ -3255,26 +2753,19 @@
         <w:tc>
           <w:tcPr>
             <w:tcW w:w="6761" w:type="dxa"/>
-            <w:tcMar/>
-          </w:tcPr>
-          <w:p>
-            <w:pPr>
-              <w:pStyle w:val="Normal"/>
-            </w:pPr>
-            <w:r>
-              <w:rPr/>
+          </w:tcPr>
+          <w:p>
+            <w:r>
               <w:t>- O administrador seleciona o botão com o texto “Deletar”;</w:t>
             </w:r>
           </w:p>
           <w:p>
             <w:r>
-              <w:rPr/>
               <w:t>- O sistema exibe uma mensagem de erro para a operação, com a mensagem de que o jogo já foi deletado, por outro administrador em paralelo;</w:t>
             </w:r>
           </w:p>
           <w:p>
             <w:r>
-              <w:rPr/>
               <w:t>- O sistema atualiza a listagem jogos sem nenhuma alteração;</w:t>
             </w:r>
           </w:p>
@@ -3304,7 +2795,6 @@
         <w:tc>
           <w:tcPr>
             <w:tcW w:w="1867" w:type="dxa"/>
-            <w:tcMar/>
           </w:tcPr>
           <w:p>
             <w:r>
@@ -3315,14 +2805,9 @@
         <w:tc>
           <w:tcPr>
             <w:tcW w:w="6761" w:type="dxa"/>
-            <w:tcMar/>
-          </w:tcPr>
-          <w:p>
-            <w:pPr>
-              <w:pStyle w:val="Normal"/>
-            </w:pPr>
-            <w:r>
-              <w:rPr/>
+          </w:tcPr>
+          <w:p>
+            <w:r>
               <w:t>UC010</w:t>
             </w:r>
           </w:p>
@@ -3335,7 +2820,6 @@
         <w:tc>
           <w:tcPr>
             <w:tcW w:w="1867" w:type="dxa"/>
-            <w:tcMar/>
           </w:tcPr>
           <w:p>
             <w:r>
@@ -3346,14 +2830,9 @@
         <w:tc>
           <w:tcPr>
             <w:tcW w:w="6761" w:type="dxa"/>
-            <w:tcMar/>
-          </w:tcPr>
-          <w:p>
-            <w:pPr>
-              <w:pStyle w:val="Normal"/>
-            </w:pPr>
-            <w:r>
-              <w:rPr/>
+          </w:tcPr>
+          <w:p>
+            <w:r>
               <w:t>Editar jogos</w:t>
             </w:r>
           </w:p>
@@ -3366,7 +2845,6 @@
         <w:tc>
           <w:tcPr>
             <w:tcW w:w="1867" w:type="dxa"/>
-            <w:tcMar/>
           </w:tcPr>
           <w:p>
             <w:r>
@@ -3377,14 +2855,9 @@
         <w:tc>
           <w:tcPr>
             <w:tcW w:w="6761" w:type="dxa"/>
-            <w:tcMar/>
-          </w:tcPr>
-          <w:p>
-            <w:pPr>
-              <w:pStyle w:val="Normal"/>
-            </w:pPr>
-            <w:r>
-              <w:rPr/>
+          </w:tcPr>
+          <w:p>
+            <w:r>
               <w:t>Administrador</w:t>
             </w:r>
           </w:p>
@@ -3397,7 +2870,6 @@
         <w:tc>
           <w:tcPr>
             <w:tcW w:w="1867" w:type="dxa"/>
-            <w:tcMar/>
           </w:tcPr>
           <w:p>
             <w:r>
@@ -3408,7 +2880,6 @@
         <w:tc>
           <w:tcPr>
             <w:tcW w:w="6761" w:type="dxa"/>
-            <w:tcMar/>
           </w:tcPr>
           <w:p>
             <w:r>
@@ -3424,7 +2895,6 @@
         <w:tc>
           <w:tcPr>
             <w:tcW w:w="1867" w:type="dxa"/>
-            <w:tcMar/>
           </w:tcPr>
           <w:p>
             <w:r>
@@ -3435,11 +2905,9 @@
         <w:tc>
           <w:tcPr>
             <w:tcW w:w="6761" w:type="dxa"/>
-            <w:tcMar/>
-          </w:tcPr>
-          <w:p>
-            <w:r>
-              <w:rPr/>
+          </w:tcPr>
+          <w:p>
+            <w:r>
               <w:t>Logar no sistema</w:t>
             </w:r>
           </w:p>
@@ -3452,7 +2920,6 @@
         <w:tc>
           <w:tcPr>
             <w:tcW w:w="1867" w:type="dxa"/>
-            <w:tcMar/>
           </w:tcPr>
           <w:p>
             <w:r>
@@ -3463,14 +2930,9 @@
         <w:tc>
           <w:tcPr>
             <w:tcW w:w="6761" w:type="dxa"/>
-            <w:tcMar/>
-          </w:tcPr>
-          <w:p>
-            <w:pPr>
-              <w:pStyle w:val="Normal"/>
-            </w:pPr>
-            <w:r>
-              <w:rPr/>
+          </w:tcPr>
+          <w:p>
+            <w:r>
               <w:t>Jogo editado</w:t>
             </w:r>
           </w:p>
@@ -3483,7 +2945,6 @@
         <w:tc>
           <w:tcPr>
             <w:tcW w:w="1867" w:type="dxa"/>
-            <w:tcMar/>
           </w:tcPr>
           <w:p>
             <w:r>
@@ -3494,103 +2955,67 @@
         <w:tc>
           <w:tcPr>
             <w:tcW w:w="6761" w:type="dxa"/>
-            <w:tcMar/>
-          </w:tcPr>
-          <w:p w14:noSpellErr="1">
-            <w:r>
-              <w:rPr/>
+          </w:tcPr>
+          <w:p>
+            <w:r>
               <w:t>- O administrador abre o menu de opções;</w:t>
             </w:r>
           </w:p>
-          <w:p w14:noSpellErr="1">
-            <w:r>
-              <w:rPr/>
+          <w:p>
+            <w:r>
               <w:t>- O administrador seleciona a opção de gerenciar jogos da plataforma;</w:t>
             </w:r>
           </w:p>
-          <w:p w14:noSpellErr="1">
-            <w:r>
-              <w:rPr/>
+          <w:p>
+            <w:r>
               <w:t>- O sistema direciona o usuário para a tela de gerenciamento de jogos com opções como “adicionar”, “editar” ou “deletar”</w:t>
             </w:r>
           </w:p>
           <w:p>
-            <w:pPr>
-              <w:pStyle w:val="Normal"/>
-            </w:pPr>
-            <w:r>
-              <w:rPr/>
-              <w:t>- O administrador seleciona a opção de “editar</w:t>
-            </w:r>
-            <w:r>
-              <w:rPr/>
-              <w:t xml:space="preserve"> </w:t>
-            </w:r>
-            <w:r>
-              <w:rPr/>
-              <w:t>jogo”;</w:t>
-            </w:r>
-          </w:p>
-          <w:p>
-            <w:r>
-              <w:rPr/>
+            <w:r>
+              <w:t>- O administrador seleciona a opção de “editar jogo”;</w:t>
+            </w:r>
+          </w:p>
+          <w:p>
+            <w:r>
               <w:t>- O sistema abre uma janela com a listagem de jogos do catálogo;</w:t>
             </w:r>
           </w:p>
           <w:p>
-            <w:pPr>
-              <w:pStyle w:val="Normal"/>
-            </w:pPr>
-            <w:r>
-              <w:rPr/>
+            <w:r>
               <w:t>- O administrador seleciona o jogo;</w:t>
             </w:r>
           </w:p>
           <w:p>
-            <w:pPr>
-              <w:pStyle w:val="Normal"/>
-            </w:pPr>
-            <w:r>
-              <w:rPr/>
+            <w:r>
               <w:t>- O sistema abre uma janela de formulário de preenchimento com os dados do jogo;</w:t>
             </w:r>
           </w:p>
           <w:p>
-            <w:pPr>
-              <w:pStyle w:val="Normal"/>
-            </w:pPr>
-            <w:r>
-              <w:rPr/>
+            <w:r>
               <w:t>- O administrador edita os campos;</w:t>
             </w:r>
           </w:p>
           <w:p>
             <w:r>
-              <w:rPr/>
               <w:t>- O sistema exibe uma mensagem de sucesso para a operação;</w:t>
             </w:r>
           </w:p>
           <w:p>
             <w:r>
-              <w:rPr/>
               <w:t>- O sistema atualiza a listagem jogos com o jogo atualizado;</w:t>
             </w:r>
           </w:p>
-          <w:p>
-            <w:pPr>
-              <w:pStyle w:val="Normal"/>
-            </w:pPr>
-          </w:p>
-        </w:tc>
-      </w:tr>
-      <w:tr>
-        <w:trPr>
-          <w:trHeight w:val="312"/>
-        </w:trPr>
-        <w:tc>
-          <w:tcPr>
-            <w:tcW w:w="1867" w:type="dxa"/>
-            <w:tcMar/>
+          <w:p/>
+        </w:tc>
+      </w:tr>
+      <w:tr>
+        <w:trPr>
+          <w:trHeight w:val="312"/>
+        </w:trPr>
+        <w:tc>
+          <w:tcPr>
+            <w:tcW w:w="1867" w:type="dxa"/>
           </w:tcPr>
           <w:p>
             <w:r>
@@ -3601,7 +3026,6 @@
         <w:tc>
           <w:tcPr>
             <w:tcW w:w="6761" w:type="dxa"/>
-            <w:tcMar/>
           </w:tcPr>
           <w:p/>
         </w:tc>
@@ -3611,7 +3035,7 @@
     <w:p/>
     <w:p/>
     <w:sectPr>
-      <w:pgSz w:w="11906" w:h="16838" w:orient="portrait"/>
+      <w:pgSz w:w="11906" w:h="16838"/>
       <w:pgMar w:top="1417" w:right="1701" w:bottom="1417" w:left="1701" w:header="708" w:footer="708" w:gutter="0"/>
       <w:cols w:space="708"/>
       <w:docGrid w:linePitch="360"/>
@@ -3722,7 +3146,7 @@
   <w:docDefaults>
     <w:rPrDefault>
       <w:rPr>
-        <w:rFonts w:asciiTheme="minorHAnsi" w:hAnsiTheme="minorHAnsi" w:eastAsiaTheme="minorHAnsi" w:cstheme="minorBidi"/>
+        <w:rFonts w:asciiTheme="minorHAnsi" w:eastAsiaTheme="minorHAnsi" w:hAnsiTheme="minorHAnsi" w:cstheme="minorBidi"/>
         <w:sz w:val="22"/>
         <w:szCs w:val="22"/>
         <w:lang w:val="pt-BR" w:eastAsia="en-US" w:bidi="ar-SA"/>
@@ -3737,14 +3161,14 @@
   <w:latentStyles w:defLockedState="0" w:defUIPriority="99" w:defSemiHidden="0" w:defUnhideWhenUsed="0" w:defQFormat="0" w:count="376">
     <w:lsdException w:name="Normal" w:uiPriority="0" w:qFormat="1"/>
     <w:lsdException w:name="heading 1" w:uiPriority="9" w:qFormat="1"/>
-    <w:lsdException w:name="heading 2" w:uiPriority="9" w:semiHidden="1" w:unhideWhenUsed="1" w:qFormat="1"/>
-    <w:lsdException w:name="heading 3" w:uiPriority="9" w:semiHidden="1" w:unhideWhenUsed="1" w:qFormat="1"/>
-    <w:lsdException w:name="heading 4" w:uiPriority="9" w:semiHidden="1" w:unhideWhenUsed="1" w:qFormat="1"/>
-    <w:lsdException w:name="heading 5" w:uiPriority="9" w:semiHidden="1" w:unhideWhenUsed="1" w:qFormat="1"/>
-    <w:lsdException w:name="heading 6" w:uiPriority="9" w:semiHidden="1" w:unhideWhenUsed="1" w:qFormat="1"/>
-    <w:lsdException w:name="heading 7" w:uiPriority="9" w:semiHidden="1" w:unhideWhenUsed="1" w:qFormat="1"/>
-    <w:lsdException w:name="heading 8" w:uiPriority="9" w:semiHidden="1" w:unhideWhenUsed="1" w:qFormat="1"/>
-    <w:lsdException w:name="heading 9" w:uiPriority="9" w:semiHidden="1" w:unhideWhenUsed="1" w:qFormat="1"/>
+    <w:lsdException w:name="heading 2" w:semiHidden="1" w:uiPriority="9" w:unhideWhenUsed="1" w:qFormat="1"/>
+    <w:lsdException w:name="heading 3" w:semiHidden="1" w:uiPriority="9" w:unhideWhenUsed="1" w:qFormat="1"/>
+    <w:lsdException w:name="heading 4" w:semiHidden="1" w:uiPriority="9" w:unhideWhenUsed="1" w:qFormat="1"/>
+    <w:lsdException w:name="heading 5" w:semiHidden="1" w:uiPriority="9" w:unhideWhenUsed="1" w:qFormat="1"/>
+    <w:lsdException w:name="heading 6" w:semiHidden="1" w:uiPriority="9" w:unhideWhenUsed="1" w:qFormat="1"/>
+    <w:lsdException w:name="heading 7" w:semiHidden="1" w:uiPriority="9" w:unhideWhenUsed="1" w:qFormat="1"/>
+    <w:lsdException w:name="heading 8" w:semiHidden="1" w:uiPriority="9" w:unhideWhenUsed="1" w:qFormat="1"/>
+    <w:lsdException w:name="heading 9" w:semiHidden="1" w:uiPriority="9" w:unhideWhenUsed="1" w:qFormat="1"/>
     <w:lsdException w:name="index 1" w:semiHidden="1" w:unhideWhenUsed="1"/>
     <w:lsdException w:name="index 2" w:semiHidden="1" w:unhideWhenUsed="1"/>
     <w:lsdException w:name="index 3" w:semiHidden="1" w:unhideWhenUsed="1"/>
@@ -3754,22 +3178,22 @@
     <w:lsdException w:name="index 7" w:semiHidden="1" w:unhideWhenUsed="1"/>
     <w:lsdException w:name="index 8" w:semiHidden="1" w:unhideWhenUsed="1"/>
     <w:lsdException w:name="index 9" w:semiHidden="1" w:unhideWhenUsed="1"/>
-    <w:lsdException w:name="toc 1" w:uiPriority="39" w:semiHidden="1" w:unhideWhenUsed="1"/>
-    <w:lsdException w:name="toc 2" w:uiPriority="39" w:semiHidden="1" w:unhideWhenUsed="1"/>
-    <w:lsdException w:name="toc 3" w:uiPriority="39" w:semiHidden="1" w:unhideWhenUsed="1"/>
-    <w:lsdException w:name="toc 4" w:uiPriority="39" w:semiHidden="1" w:unhideWhenUsed="1"/>
-    <w:lsdException w:name="toc 5" w:uiPriority="39" w:semiHidden="1" w:unhideWhenUsed="1"/>
-    <w:lsdException w:name="toc 6" w:uiPriority="39" w:semiHidden="1" w:unhideWhenUsed="1"/>
-    <w:lsdException w:name="toc 7" w:uiPriority="39" w:semiHidden="1" w:unhideWhenUsed="1"/>
-    <w:lsdException w:name="toc 8" w:uiPriority="39" w:semiHidden="1" w:unhideWhenUsed="1"/>
-    <w:lsdException w:name="toc 9" w:uiPriority="39" w:semiHidden="1" w:unhideWhenUsed="1"/>
+    <w:lsdException w:name="toc 1" w:semiHidden="1" w:uiPriority="39" w:unhideWhenUsed="1"/>
+    <w:lsdException w:name="toc 2" w:semiHidden="1" w:uiPriority="39" w:unhideWhenUsed="1"/>
+    <w:lsdException w:name="toc 3" w:semiHidden="1" w:uiPriority="39" w:unhideWhenUsed="1"/>
+    <w:lsdException w:name="toc 4" w:semiHidden="1" w:uiPriority="39" w:unhideWhenUsed="1"/>
+    <w:lsdException w:name="toc 5" w:semiHidden="1" w:uiPriority="39" w:unhideWhenUsed="1"/>
+    <w:lsdException w:name="toc 6" w:semiHidden="1" w:uiPriority="39" w:unhideWhenUsed="1"/>
+    <w:lsdException w:name="toc 7" w:semiHidden="1" w:uiPriority="39" w:unhideWhenUsed="1"/>
+    <w:lsdException w:name="toc 8" w:semiHidden="1" w:uiPriority="39" w:unhideWhenUsed="1"/>
+    <w:lsdException w:name="toc 9" w:semiHidden="1" w:uiPriority="39" w:unhideWhenUsed="1"/>
     <w:lsdException w:name="Normal Indent" w:semiHidden="1" w:unhideWhenUsed="1"/>
     <w:lsdException w:name="footnote text" w:semiHidden="1" w:unhideWhenUsed="1"/>
     <w:lsdException w:name="annotation text" w:semiHidden="1" w:unhideWhenUsed="1"/>
     <w:lsdException w:name="header" w:semiHidden="1" w:unhideWhenUsed="1"/>
     <w:lsdException w:name="footer" w:semiHidden="1" w:unhideWhenUsed="1"/>
     <w:lsdException w:name="index heading" w:semiHidden="1" w:unhideWhenUsed="1"/>
-    <w:lsdException w:name="caption" w:uiPriority="35" w:semiHidden="1" w:unhideWhenUsed="1" w:qFormat="1"/>
+    <w:lsdException w:name="caption" w:semiHidden="1" w:uiPriority="35" w:unhideWhenUsed="1" w:qFormat="1"/>
     <w:lsdException w:name="table of figures" w:semiHidden="1" w:unhideWhenUsed="1"/>
     <w:lsdException w:name="envelope address" w:semiHidden="1" w:unhideWhenUsed="1"/>
     <w:lsdException w:name="envelope return" w:semiHidden="1" w:unhideWhenUsed="1"/>
@@ -3800,7 +3224,7 @@
     <w:lsdException w:name="Title" w:uiPriority="10" w:qFormat="1"/>
     <w:lsdException w:name="Closing" w:semiHidden="1" w:unhideWhenUsed="1"/>
     <w:lsdException w:name="Signature" w:semiHidden="1" w:unhideWhenUsed="1"/>
-    <w:lsdException w:name="Default Paragraph Font" w:uiPriority="1" w:semiHidden="1" w:unhideWhenUsed="1"/>
+    <w:lsdException w:name="Default Paragraph Font" w:semiHidden="1" w:uiPriority="1" w:unhideWhenUsed="1"/>
     <w:lsdException w:name="Body Text" w:semiHidden="1" w:unhideWhenUsed="1"/>
     <w:lsdException w:name="Body Text Indent" w:semiHidden="1" w:unhideWhenUsed="1"/>
     <w:lsdException w:name="List Continue" w:semiHidden="1" w:unhideWhenUsed="1"/>
@@ -4000,8 +3424,8 @@
     <w:lsdException w:name="Subtle Reference" w:uiPriority="31" w:qFormat="1"/>
     <w:lsdException w:name="Intense Reference" w:uiPriority="32" w:qFormat="1"/>
     <w:lsdException w:name="Book Title" w:uiPriority="33" w:qFormat="1"/>
-    <w:lsdException w:name="Bibliography" w:uiPriority="37" w:semiHidden="1" w:unhideWhenUsed="1"/>
-    <w:lsdException w:name="TOC Heading" w:uiPriority="39" w:semiHidden="1" w:unhideWhenUsed="1" w:qFormat="1"/>
+    <w:lsdException w:name="Bibliography" w:semiHidden="1" w:uiPriority="37" w:unhideWhenUsed="1"/>
+    <w:lsdException w:name="TOC Heading" w:semiHidden="1" w:uiPriority="39" w:unhideWhenUsed="1" w:qFormat="1"/>
     <w:lsdException w:name="Plain Table 1" w:uiPriority="41"/>
     <w:lsdException w:name="Plain Table 2" w:uiPriority="42"/>
     <w:lsdException w:name="Plain Table 3" w:uiPriority="43"/>
@@ -4112,17 +3536,17 @@
     <w:lsdException w:name="Unresolved Mention" w:semiHidden="1" w:unhideWhenUsed="1"/>
     <w:lsdException w:name="Smart Link" w:semiHidden="1" w:unhideWhenUsed="1"/>
   </w:latentStyles>
-  <w:style w:type="paragraph" w:styleId="Normal" w:default="1">
+  <w:style w:type="paragraph" w:default="1" w:styleId="Normal">
     <w:name w:val="Normal"/>
     <w:qFormat/>
   </w:style>
-  <w:style w:type="character" w:styleId="Fontepargpadro" w:default="1">
+  <w:style w:type="character" w:default="1" w:styleId="Fontepargpadro">
     <w:name w:val="Default Paragraph Font"/>
     <w:uiPriority w:val="1"/>
     <w:semiHidden/>
     <w:unhideWhenUsed/>
   </w:style>
-  <w:style w:type="table" w:styleId="Tabelanormal" w:default="1">
+  <w:style w:type="table" w:default="1" w:styleId="Tabelanormal">
     <w:name w:val="Normal Table"/>
     <w:uiPriority w:val="99"/>
     <w:semiHidden/>
@@ -4137,7 +3561,7 @@
       </w:tblCellMar>
     </w:tblPr>
   </w:style>
-  <w:style w:type="numbering" w:styleId="Semlista" w:default="1">
+  <w:style w:type="numbering" w:default="1" w:styleId="Semlista">
     <w:name w:val="No List"/>
     <w:uiPriority w:val="99"/>
     <w:semiHidden/>
@@ -4153,12 +3577,12 @@
     </w:pPr>
     <w:tblPr>
       <w:tblBorders>
-        <w:top w:val="single" w:color="auto" w:sz="4" w:space="0"/>
-        <w:left w:val="single" w:color="auto" w:sz="4" w:space="0"/>
-        <w:bottom w:val="single" w:color="auto" w:sz="4" w:space="0"/>
-        <w:right w:val="single" w:color="auto" w:sz="4" w:space="0"/>
-        <w:insideH w:val="single" w:color="auto" w:sz="4" w:space="0"/>
-        <w:insideV w:val="single" w:color="auto" w:sz="4" w:space="0"/>
+        <w:top w:val="single" w:sz="4" w:space="0" w:color="auto"/>
+        <w:left w:val="single" w:sz="4" w:space="0" w:color="auto"/>
+        <w:bottom w:val="single" w:sz="4" w:space="0" w:color="auto"/>
+        <w:right w:val="single" w:sz="4" w:space="0" w:color="auto"/>
+        <w:insideH w:val="single" w:sz="4" w:space="0" w:color="auto"/>
+        <w:insideV w:val="single" w:sz="4" w:space="0" w:color="auto"/>
       </w:tblBorders>
     </w:tblPr>
   </w:style>

</xml_diff>